<commit_message>
Alteração no documento de trabalho de GCM
</commit_message>
<xml_diff>
--- a/Trabalhos/Gerenciamento de Configuração e Mudanças/07-04-14/Definição da Característica_02.docx
+++ b/Trabalhos/Gerenciamento de Configuração e Mudanças/07-04-14/Definição da Característica_02.docx
@@ -9,8 +9,6 @@
       <w:r>
         <w:t>Alteração de Característica</w:t>
       </w:r>
-      <w:bookmarkStart w:id="0" w:name="_GoBack"/>
-      <w:bookmarkEnd w:id="0"/>
     </w:p>
     <w:p/>
     <w:tbl>
@@ -188,7 +186,26 @@
           </w:tcPr>
           <w:p>
             <w:r>
-              <w:t>Alterar o sistema de pontos em cobrança de clientes e forma de pagamento de funcionários que será feito por calculo em cima de quilometragem ao invés de pontos.</w:t>
+              <w:t>Alterar o sistema de pontos em cobrança de clientes e forma de pagamento de funcionários que será</w:t>
+            </w:r>
+            <w:r>
+              <w:t xml:space="preserve"> feito por calculo em cima de </w:t>
+            </w:r>
+            <w:proofErr w:type="spellStart"/>
+            <w:r>
+              <w:t>k</w:t>
+            </w:r>
+            <w:r>
+              <w:t>ilometragem</w:t>
+            </w:r>
+            <w:proofErr w:type="spellEnd"/>
+            <w:r>
+              <w:t xml:space="preserve"> ao invés de pont</w:t>
+            </w:r>
+            <w:bookmarkStart w:id="0" w:name="_GoBack"/>
+            <w:bookmarkEnd w:id="0"/>
+            <w:r>
+              <w:t>os.</w:t>
             </w:r>
           </w:p>
         </w:tc>
@@ -1301,7 +1318,7 @@
 </file>
 
 <file path=customXml/itemProps1.xml><?xml version="1.0" encoding="utf-8"?>
-<ds:datastoreItem xmlns:ds="http://schemas.openxmlformats.org/officeDocument/2006/customXml" ds:itemID="{469AA227-EA6A-459C-A827-5D9731DA769C}">
+<ds:datastoreItem xmlns:ds="http://schemas.openxmlformats.org/officeDocument/2006/customXml" ds:itemID="{4C1C7B02-C26B-4F54-A737-46881E4A9F58}">
   <ds:schemaRefs>
     <ds:schemaRef ds:uri="http://schemas.openxmlformats.org/officeDocument/2006/bibliography"/>
   </ds:schemaRefs>

</xml_diff>